<commit_message>
Completed documentation 2nd iteration
</commit_message>
<xml_diff>
--- a/PrimaIterazione/documentation/2. Elaborazione1/2. Elaborazione1 - Analisi e Progettazione OO.docx
+++ b/PrimaIterazione/documentation/2. Elaborazione1/2. Elaborazione1 - Analisi e Progettazione OO.docx
@@ -2098,10 +2098,10 @@
           <w:szCs w:val="24"/>
         </w:rPr>
         <w:drawing>
-          <wp:inline distT="0" distB="0" distL="0" distR="0" wp14:anchorId="4B9126E7" wp14:editId="748BCD3F">
-            <wp:extent cx="6115050" cy="3848100"/>
-            <wp:effectExtent l="0" t="0" r="0" b="0"/>
-            <wp:docPr id="1" name="Immagine 1"/>
+          <wp:inline distT="0" distB="0" distL="0" distR="0" wp14:anchorId="156C2823" wp14:editId="083FB85D">
+            <wp:extent cx="6114415" cy="3840480"/>
+            <wp:effectExtent l="0" t="0" r="635" b="7620"/>
+            <wp:docPr id="4" name="Immagine 4"/>
             <wp:cNvGraphicFramePr>
               <a:graphicFrameLocks xmlns:a="http://schemas.openxmlformats.org/drawingml/2006/main" noChangeAspect="1"/>
             </wp:cNvGraphicFramePr>
@@ -2130,7 +2130,7 @@
                   <pic:spPr bwMode="auto">
                     <a:xfrm>
                       <a:off x="0" y="0"/>
-                      <a:ext cx="6115050" cy="3848100"/>
+                      <a:ext cx="6114415" cy="3840480"/>
                     </a:xfrm>
                     <a:prstGeom prst="rect">
                       <a:avLst/>
@@ -2306,7 +2306,7 @@
     </w:p>
     <w:p>
       <w:pPr>
-        <w:jc w:val="both"/>
+        <w:jc w:val="center"/>
         <w:rPr>
           <w:rFonts w:cs="Times New Roman"/>
           <w:sz w:val="24"/>
@@ -2391,10 +2391,10 @@
           <w:szCs w:val="24"/>
         </w:rPr>
         <w:drawing>
-          <wp:inline distT="0" distB="0" distL="0" distR="0" wp14:anchorId="5F1AF324" wp14:editId="27EE8C37">
+          <wp:inline distT="0" distB="0" distL="0" distR="0" wp14:anchorId="161C18CC" wp14:editId="49B51B00">
             <wp:extent cx="6115050" cy="3590925"/>
             <wp:effectExtent l="0" t="0" r="0" b="9525"/>
-            <wp:docPr id="6" name="Immagine 6"/>
+            <wp:docPr id="1" name="Immagine 1"/>
             <wp:cNvGraphicFramePr>
               <a:graphicFrameLocks xmlns:a="http://schemas.openxmlformats.org/drawingml/2006/main" noChangeAspect="1"/>
             </wp:cNvGraphicFramePr>
@@ -4256,20 +4256,6 @@
         </w:rPr>
         <w:t>è stato aggiornato</w:t>
       </w:r>
-    </w:p>
-    <w:p>
-      <w:pPr>
-        <w:pStyle w:val="Paragrafoelenco"/>
-        <w:ind w:left="1440"/>
-        <w:jc w:val="both"/>
-        <w:rPr>
-          <w:rFonts w:cs="Times New Roman"/>
-          <w:i/>
-          <w:iCs/>
-          <w:sz w:val="24"/>
-          <w:szCs w:val="24"/>
-        </w:rPr>
-      </w:pPr>
     </w:p>
     <w:p>
       <w:pPr>
@@ -4552,6 +4538,7 @@
           <w:sz w:val="24"/>
           <w:szCs w:val="24"/>
         </w:rPr>
+        <w:lastRenderedPageBreak/>
         <w:t>Ricerca d</w:t>
       </w:r>
       <w:r>
@@ -4566,7 +4553,7 @@
     <w:p>
       <w:pPr>
         <w:pStyle w:val="Paragrafoelenco"/>
-        <w:jc w:val="both"/>
+        <w:jc w:val="center"/>
         <w:rPr>
           <w:rFonts w:cs="Times New Roman"/>
           <w:sz w:val="24"/>
@@ -4581,10 +4568,10 @@
           <w:szCs w:val="24"/>
         </w:rPr>
         <w:drawing>
-          <wp:inline distT="0" distB="0" distL="0" distR="0" wp14:anchorId="7C72F20C" wp14:editId="319B5289">
-            <wp:extent cx="5000625" cy="2609360"/>
-            <wp:effectExtent l="0" t="0" r="0" b="635"/>
-            <wp:docPr id="4" name="Immagine 4"/>
+          <wp:inline distT="0" distB="0" distL="0" distR="0" wp14:anchorId="0FBE9661" wp14:editId="4B0C1BE8">
+            <wp:extent cx="6115050" cy="3190875"/>
+            <wp:effectExtent l="0" t="0" r="0" b="9525"/>
+            <wp:docPr id="5" name="Immagine 5"/>
             <wp:cNvGraphicFramePr>
               <a:graphicFrameLocks xmlns:a="http://schemas.openxmlformats.org/drawingml/2006/main" noChangeAspect="1"/>
             </wp:cNvGraphicFramePr>
@@ -4592,13 +4579,13 @@
               <a:graphicData uri="http://schemas.openxmlformats.org/drawingml/2006/picture">
                 <pic:pic xmlns:pic="http://schemas.openxmlformats.org/drawingml/2006/picture">
                   <pic:nvPicPr>
-                    <pic:cNvPr id="0" name="Picture 4"/>
+                    <pic:cNvPr id="0" name="Picture 2"/>
                     <pic:cNvPicPr>
                       <a:picLocks noChangeAspect="1" noChangeArrowheads="1"/>
                     </pic:cNvPicPr>
                   </pic:nvPicPr>
                   <pic:blipFill>
-                    <a:blip r:embed="rId15" cstate="print">
+                    <a:blip r:embed="rId15">
                       <a:extLst>
                         <a:ext uri="{28A0092B-C50C-407E-A947-70E740481C1C}">
                           <a14:useLocalDpi xmlns:a14="http://schemas.microsoft.com/office/drawing/2010/main" val="0"/>
@@ -4613,7 +4600,7 @@
                   <pic:spPr bwMode="auto">
                     <a:xfrm>
                       <a:off x="0" y="0"/>
-                      <a:ext cx="5024612" cy="2621877"/>
+                      <a:ext cx="6115050" cy="3190875"/>
                     </a:xfrm>
                     <a:prstGeom prst="rect">
                       <a:avLst/>
@@ -4666,7 +4653,7 @@
     <w:p>
       <w:pPr>
         <w:ind w:left="360"/>
-        <w:jc w:val="both"/>
+        <w:jc w:val="center"/>
         <w:rPr>
           <w:rFonts w:cs="Times New Roman"/>
           <w:sz w:val="24"/>
@@ -4681,10 +4668,10 @@
           <w:szCs w:val="24"/>
         </w:rPr>
         <w:drawing>
-          <wp:inline distT="0" distB="0" distL="0" distR="0" wp14:anchorId="6C680161" wp14:editId="5F45313F">
-            <wp:extent cx="4809749" cy="3228975"/>
+          <wp:inline distT="0" distB="0" distL="0" distR="0" wp14:anchorId="5BA71865" wp14:editId="061AD46B">
+            <wp:extent cx="4772025" cy="3203649"/>
             <wp:effectExtent l="0" t="0" r="0" b="0"/>
-            <wp:docPr id="7" name="Immagine 7"/>
+            <wp:docPr id="13" name="Immagine 13"/>
             <wp:cNvGraphicFramePr>
               <a:graphicFrameLocks xmlns:a="http://schemas.openxmlformats.org/drawingml/2006/main" noChangeAspect="1"/>
             </wp:cNvGraphicFramePr>
@@ -4692,7 +4679,7 @@
               <a:graphicData uri="http://schemas.openxmlformats.org/drawingml/2006/picture">
                 <pic:pic xmlns:pic="http://schemas.openxmlformats.org/drawingml/2006/picture">
                   <pic:nvPicPr>
-                    <pic:cNvPr id="0" name="Picture 2"/>
+                    <pic:cNvPr id="0" name="Picture 3"/>
                     <pic:cNvPicPr>
                       <a:picLocks noChangeAspect="1" noChangeArrowheads="1"/>
                     </pic:cNvPicPr>
@@ -4713,7 +4700,7 @@
                   <pic:spPr bwMode="auto">
                     <a:xfrm>
                       <a:off x="0" y="0"/>
-                      <a:ext cx="4838710" cy="3248417"/>
+                      <a:ext cx="4780376" cy="3209255"/>
                     </a:xfrm>
                     <a:prstGeom prst="rect">
                       <a:avLst/>
@@ -4787,28 +4774,6 @@
     </w:p>
     <w:p>
       <w:pPr>
-        <w:ind w:left="360"/>
-        <w:jc w:val="both"/>
-        <w:rPr>
-          <w:rFonts w:cs="Times New Roman"/>
-          <w:sz w:val="24"/>
-          <w:szCs w:val="24"/>
-        </w:rPr>
-      </w:pPr>
-    </w:p>
-    <w:p>
-      <w:pPr>
-        <w:ind w:left="360"/>
-        <w:jc w:val="both"/>
-        <w:rPr>
-          <w:rFonts w:cs="Times New Roman"/>
-          <w:sz w:val="24"/>
-          <w:szCs w:val="24"/>
-        </w:rPr>
-      </w:pPr>
-    </w:p>
-    <w:p>
-      <w:pPr>
         <w:pStyle w:val="Paragrafoelenco"/>
         <w:numPr>
           <w:ilvl w:val="0"/>
@@ -4827,13 +4792,14 @@
           <w:sz w:val="24"/>
           <w:szCs w:val="24"/>
         </w:rPr>
+        <w:lastRenderedPageBreak/>
         <w:t>Selezione del posto per il volo corrente della prenotazione</w:t>
       </w:r>
     </w:p>
     <w:p>
       <w:pPr>
         <w:pStyle w:val="Paragrafoelenco"/>
-        <w:jc w:val="both"/>
+        <w:jc w:val="center"/>
         <w:rPr>
           <w:rFonts w:cs="Times New Roman"/>
           <w:sz w:val="24"/>
@@ -4848,10 +4814,10 @@
           <w:szCs w:val="24"/>
         </w:rPr>
         <w:drawing>
-          <wp:inline distT="0" distB="0" distL="0" distR="0" wp14:anchorId="5CE3E371" wp14:editId="2D84D429">
-            <wp:extent cx="4884348" cy="3629025"/>
-            <wp:effectExtent l="0" t="0" r="0" b="0"/>
-            <wp:docPr id="8" name="Immagine 8"/>
+          <wp:inline distT="0" distB="0" distL="0" distR="0" wp14:anchorId="0FB3B46E" wp14:editId="73C9EFC8">
+            <wp:extent cx="4276725" cy="3177567"/>
+            <wp:effectExtent l="0" t="0" r="0" b="3810"/>
+            <wp:docPr id="14" name="Immagine 14"/>
             <wp:cNvGraphicFramePr>
               <a:graphicFrameLocks xmlns:a="http://schemas.openxmlformats.org/drawingml/2006/main" noChangeAspect="1"/>
             </wp:cNvGraphicFramePr>
@@ -4859,7 +4825,7 @@
               <a:graphicData uri="http://schemas.openxmlformats.org/drawingml/2006/picture">
                 <pic:pic xmlns:pic="http://schemas.openxmlformats.org/drawingml/2006/picture">
                   <pic:nvPicPr>
-                    <pic:cNvPr id="0" name="Picture 3"/>
+                    <pic:cNvPr id="0" name="Picture 4"/>
                     <pic:cNvPicPr>
                       <a:picLocks noChangeAspect="1" noChangeArrowheads="1"/>
                     </pic:cNvPicPr>
@@ -4880,7 +4846,7 @@
                   <pic:spPr bwMode="auto">
                     <a:xfrm>
                       <a:off x="0" y="0"/>
-                      <a:ext cx="4887905" cy="3631668"/>
+                      <a:ext cx="4281744" cy="3181296"/>
                     </a:xfrm>
                     <a:prstGeom prst="rect">
                       <a:avLst/>
@@ -4933,7 +4899,7 @@
     </w:p>
     <w:p>
       <w:pPr>
-        <w:jc w:val="both"/>
+        <w:jc w:val="center"/>
         <w:rPr>
           <w:rFonts w:cs="Times New Roman"/>
           <w:sz w:val="24"/>
@@ -4949,10 +4915,10 @@
           <w:szCs w:val="24"/>
         </w:rPr>
         <w:drawing>
-          <wp:inline distT="0" distB="0" distL="0" distR="0" wp14:anchorId="39744EE3" wp14:editId="25FE5615">
-            <wp:extent cx="4886325" cy="3752271"/>
-            <wp:effectExtent l="0" t="0" r="0" b="635"/>
-            <wp:docPr id="9" name="Immagine 9"/>
+          <wp:inline distT="0" distB="0" distL="0" distR="0" wp14:anchorId="1EDA076B" wp14:editId="59AF9755">
+            <wp:extent cx="4410075" cy="3386553"/>
+            <wp:effectExtent l="0" t="0" r="0" b="4445"/>
+            <wp:docPr id="15" name="Immagine 15"/>
             <wp:cNvGraphicFramePr>
               <a:graphicFrameLocks xmlns:a="http://schemas.openxmlformats.org/drawingml/2006/main" noChangeAspect="1"/>
             </wp:cNvGraphicFramePr>
@@ -4960,7 +4926,7 @@
               <a:graphicData uri="http://schemas.openxmlformats.org/drawingml/2006/picture">
                 <pic:pic xmlns:pic="http://schemas.openxmlformats.org/drawingml/2006/picture">
                   <pic:nvPicPr>
-                    <pic:cNvPr id="0" name="Picture 4"/>
+                    <pic:cNvPr id="0" name="Picture 5"/>
                     <pic:cNvPicPr>
                       <a:picLocks noChangeAspect="1" noChangeArrowheads="1"/>
                     </pic:cNvPicPr>
@@ -4981,7 +4947,7 @@
                   <pic:spPr bwMode="auto">
                     <a:xfrm>
                       <a:off x="0" y="0"/>
-                      <a:ext cx="4893189" cy="3757542"/>
+                      <a:ext cx="4421427" cy="3395270"/>
                     </a:xfrm>
                     <a:prstGeom prst="rect">
                       <a:avLst/>
@@ -5022,6 +4988,28 @@
     </w:p>
     <w:p>
       <w:pPr>
+        <w:jc w:val="both"/>
+        <w:rPr>
+          <w:rFonts w:cs="Times New Roman"/>
+          <w:sz w:val="24"/>
+          <w:szCs w:val="24"/>
+          <w:u w:val="single"/>
+        </w:rPr>
+      </w:pPr>
+    </w:p>
+    <w:p>
+      <w:pPr>
+        <w:jc w:val="both"/>
+        <w:rPr>
+          <w:rFonts w:cs="Times New Roman"/>
+          <w:sz w:val="24"/>
+          <w:szCs w:val="24"/>
+          <w:u w:val="single"/>
+        </w:rPr>
+      </w:pPr>
+    </w:p>
+    <w:p>
+      <w:pPr>
         <w:pStyle w:val="Paragrafoelenco"/>
         <w:numPr>
           <w:ilvl w:val="0"/>
@@ -5041,6 +5029,7 @@
           <w:sz w:val="24"/>
           <w:szCs w:val="24"/>
         </w:rPr>
+        <w:lastRenderedPageBreak/>
         <w:t>Conferma e creazione della prenotazione effettuata dal cliente</w:t>
       </w:r>
     </w:p>
@@ -8362,7 +8351,7 @@
 </file>
 
 <file path=customXml/itemProps4.xml><?xml version="1.0" encoding="utf-8"?>
-<ds:datastoreItem xmlns:ds="http://schemas.openxmlformats.org/officeDocument/2006/customXml" ds:itemID="{19B62902-F82E-4ED1-BE60-384B58C3982B}">
+<ds:datastoreItem xmlns:ds="http://schemas.openxmlformats.org/officeDocument/2006/customXml" ds:itemID="{451C4B2C-3392-4E5F-90D4-6BB5FBD9689B}">
   <ds:schemaRefs>
     <ds:schemaRef ds:uri="http://schemas.openxmlformats.org/officeDocument/2006/bibliography"/>
   </ds:schemaRefs>

</xml_diff>